<commit_message>
removed visualization updated index and full
</commit_message>
<xml_diff>
--- a/assets/documents/GarySchulke_Resume2020.docx
+++ b/assets/documents/GarySchulke_Resume2020.docx
@@ -890,6 +890,171 @@
         </w:rPr>
         <w:t xml:space="preserve">QNX, </w:t>
       </w:r>
+      <w:r>
+        <w:rPr>
+          <w:rFonts w:ascii="Roboto" w:eastAsia="Roboto" w:hAnsi="Roboto" w:cs="Roboto"/>
+          <w:sz w:val="21"/>
+          <w:szCs w:val="21"/>
+        </w:rPr>
+        <w:t>Android, VAX / VMS</w:t>
+      </w:r>
+    </w:p>
+    <w:p>
+      <w:pPr>
+        <w:rPr>
+          <w:rFonts w:ascii="Roboto" w:eastAsia="Roboto" w:hAnsi="Roboto" w:cs="Roboto"/>
+          <w:sz w:val="21"/>
+          <w:szCs w:val="21"/>
+        </w:rPr>
+      </w:pPr>
+      <w:r>
+        <w:rPr>
+          <w:rFonts w:ascii="Roboto" w:eastAsia="Roboto" w:hAnsi="Roboto" w:cs="Roboto"/>
+          <w:b/>
+          <w:sz w:val="21"/>
+          <w:szCs w:val="21"/>
+        </w:rPr>
+        <w:t>Interfaces:</w:t>
+      </w:r>
+      <w:r>
+        <w:rPr>
+          <w:rFonts w:ascii="Roboto" w:eastAsia="Roboto" w:hAnsi="Roboto" w:cs="Roboto"/>
+          <w:sz w:val="21"/>
+          <w:szCs w:val="21"/>
+        </w:rPr>
+        <w:t xml:space="preserve"> </w:t>
+      </w:r>
+      <w:r>
+        <w:rPr>
+          <w:rFonts w:ascii="Roboto" w:eastAsia="Roboto" w:hAnsi="Roboto" w:cs="Roboto"/>
+          <w:sz w:val="21"/>
+          <w:szCs w:val="21"/>
+        </w:rPr>
+        <w:tab/>
+      </w:r>
+      <w:r>
+        <w:rPr>
+          <w:rFonts w:ascii="Roboto" w:eastAsia="Roboto" w:hAnsi="Roboto" w:cs="Roboto"/>
+          <w:sz w:val="21"/>
+          <w:szCs w:val="21"/>
+        </w:rPr>
+        <w:tab/>
+        <w:t>TCP and RS232 serial communication. Serial Servers</w:t>
+      </w:r>
+      <w:r>
+        <w:rPr>
+          <w:rFonts w:ascii="Roboto" w:eastAsia="Roboto" w:hAnsi="Roboto" w:cs="Roboto"/>
+          <w:sz w:val="21"/>
+          <w:szCs w:val="21"/>
+        </w:rPr>
+        <w:t>, Web APIs.</w:t>
+      </w:r>
+    </w:p>
+    <w:p>
+      <w:pPr>
+        <w:ind w:left="2160" w:hanging="2160"/>
+        <w:rPr>
+          <w:rFonts w:ascii="Roboto" w:eastAsia="Roboto" w:hAnsi="Roboto" w:cs="Roboto"/>
+          <w:sz w:val="21"/>
+          <w:szCs w:val="21"/>
+        </w:rPr>
+      </w:pPr>
+      <w:r>
+        <w:rPr>
+          <w:rFonts w:ascii="Roboto" w:eastAsia="Roboto" w:hAnsi="Roboto" w:cs="Roboto"/>
+          <w:b/>
+          <w:sz w:val="21"/>
+          <w:szCs w:val="21"/>
+        </w:rPr>
+        <w:t>Design:</w:t>
+      </w:r>
+      <w:r>
+        <w:rPr>
+          <w:rFonts w:ascii="Roboto" w:eastAsia="Roboto" w:hAnsi="Roboto" w:cs="Roboto"/>
+          <w:sz w:val="21"/>
+          <w:szCs w:val="21"/>
+        </w:rPr>
+        <w:t xml:space="preserve"> </w:t>
+      </w:r>
+      <w:r>
+        <w:rPr>
+          <w:rFonts w:ascii="Roboto" w:eastAsia="Roboto" w:hAnsi="Roboto" w:cs="Roboto"/>
+          <w:sz w:val="21"/>
+          <w:szCs w:val="21"/>
+        </w:rPr>
+        <w:tab/>
+        <w:t>Object-Oriented Design (OOD), Structured Analysis Structured Design (SASD)</w:t>
+      </w:r>
+      <w:r>
+        <w:rPr>
+          <w:rFonts w:ascii="Roboto" w:eastAsia="Roboto" w:hAnsi="Roboto" w:cs="Roboto"/>
+          <w:sz w:val="21"/>
+          <w:szCs w:val="21"/>
+        </w:rPr>
+        <w:t xml:space="preserve">, </w:t>
+      </w:r>
+    </w:p>
+    <w:p>
+      <w:pPr>
+        <w:ind w:left="2160"/>
+        <w:rPr>
+          <w:rFonts w:ascii="Roboto" w:eastAsia="Roboto" w:hAnsi="Roboto" w:cs="Roboto"/>
+          <w:sz w:val="21"/>
+          <w:szCs w:val="21"/>
+        </w:rPr>
+      </w:pPr>
+      <w:r>
+        <w:rPr>
+          <w:rFonts w:ascii="Roboto" w:eastAsia="Roboto" w:hAnsi="Roboto" w:cs="Roboto"/>
+          <w:sz w:val="21"/>
+          <w:szCs w:val="21"/>
+        </w:rPr>
+        <w:t>Design Patterns</w:t>
+      </w:r>
+    </w:p>
+    <w:p>
+      <w:pPr>
+        <w:rPr>
+          <w:rFonts w:ascii="Roboto" w:eastAsia="Roboto" w:hAnsi="Roboto" w:cs="Roboto"/>
+          <w:sz w:val="21"/>
+          <w:szCs w:val="21"/>
+        </w:rPr>
+      </w:pPr>
+      <w:r>
+        <w:rPr>
+          <w:rFonts w:ascii="Roboto" w:eastAsia="Roboto" w:hAnsi="Roboto" w:cs="Roboto"/>
+          <w:b/>
+          <w:sz w:val="21"/>
+          <w:szCs w:val="21"/>
+        </w:rPr>
+        <w:t>Version</w:t>
+      </w:r>
+      <w:r>
+        <w:rPr>
+          <w:rFonts w:ascii="Roboto" w:eastAsia="Roboto" w:hAnsi="Roboto" w:cs="Roboto"/>
+          <w:b/>
+          <w:sz w:val="21"/>
+          <w:szCs w:val="21"/>
+        </w:rPr>
+        <w:t xml:space="preserve"> Control:</w:t>
+      </w:r>
+      <w:r>
+        <w:rPr>
+          <w:rFonts w:ascii="Roboto" w:eastAsia="Roboto" w:hAnsi="Roboto" w:cs="Roboto"/>
+          <w:sz w:val="21"/>
+          <w:szCs w:val="21"/>
+        </w:rPr>
+        <w:t xml:space="preserve"> </w:t>
+      </w:r>
+      <w:r>
+        <w:rPr>
+          <w:rFonts w:ascii="Roboto" w:eastAsia="Roboto" w:hAnsi="Roboto" w:cs="Roboto"/>
+          <w:sz w:val="21"/>
+          <w:szCs w:val="21"/>
+        </w:rPr>
+        <w:tab/>
+        <w:t xml:space="preserve">CVS, Git, Store, </w:t>
+      </w:r>
       <w:bookmarkStart w:id="0" w:name="_GoBack"/>
       <w:bookmarkEnd w:id="0"/>
       <w:r>
@@ -898,128 +1063,7 @@
           <w:sz w:val="21"/>
           <w:szCs w:val="21"/>
         </w:rPr>
-        <w:t>Android, VAX / VMS</w:t>
-      </w:r>
-    </w:p>
-    <w:p>
-      <w:pPr>
-        <w:rPr>
-          <w:rFonts w:ascii="Roboto" w:eastAsia="Roboto" w:hAnsi="Roboto" w:cs="Roboto"/>
-          <w:sz w:val="21"/>
-          <w:szCs w:val="21"/>
-        </w:rPr>
-      </w:pPr>
-      <w:r>
-        <w:rPr>
-          <w:rFonts w:ascii="Roboto" w:eastAsia="Roboto" w:hAnsi="Roboto" w:cs="Roboto"/>
-          <w:b/>
-          <w:sz w:val="21"/>
-          <w:szCs w:val="21"/>
-        </w:rPr>
-        <w:t>Interfaces:</w:t>
-      </w:r>
-      <w:r>
-        <w:rPr>
-          <w:rFonts w:ascii="Roboto" w:eastAsia="Roboto" w:hAnsi="Roboto" w:cs="Roboto"/>
-          <w:sz w:val="21"/>
-          <w:szCs w:val="21"/>
-        </w:rPr>
-        <w:t xml:space="preserve"> </w:t>
-      </w:r>
-      <w:r>
-        <w:rPr>
-          <w:rFonts w:ascii="Roboto" w:eastAsia="Roboto" w:hAnsi="Roboto" w:cs="Roboto"/>
-          <w:sz w:val="21"/>
-          <w:szCs w:val="21"/>
-        </w:rPr>
-        <w:tab/>
-      </w:r>
-      <w:r>
-        <w:rPr>
-          <w:rFonts w:ascii="Roboto" w:eastAsia="Roboto" w:hAnsi="Roboto" w:cs="Roboto"/>
-          <w:sz w:val="21"/>
-          <w:szCs w:val="21"/>
-        </w:rPr>
-        <w:tab/>
-        <w:t>TCP and RS232 serial communication. Serial Servers</w:t>
-      </w:r>
-    </w:p>
-    <w:p>
-      <w:pPr>
-        <w:rPr>
-          <w:rFonts w:ascii="Roboto" w:eastAsia="Roboto" w:hAnsi="Roboto" w:cs="Roboto"/>
-          <w:sz w:val="21"/>
-          <w:szCs w:val="21"/>
-        </w:rPr>
-      </w:pPr>
-      <w:r>
-        <w:rPr>
-          <w:rFonts w:ascii="Roboto" w:eastAsia="Roboto" w:hAnsi="Roboto" w:cs="Roboto"/>
-          <w:b/>
-          <w:sz w:val="21"/>
-          <w:szCs w:val="21"/>
-        </w:rPr>
-        <w:t>Design:</w:t>
-      </w:r>
-      <w:r>
-        <w:rPr>
-          <w:rFonts w:ascii="Roboto" w:eastAsia="Roboto" w:hAnsi="Roboto" w:cs="Roboto"/>
-          <w:sz w:val="21"/>
-          <w:szCs w:val="21"/>
-        </w:rPr>
-        <w:t xml:space="preserve"> </w:t>
-      </w:r>
-      <w:r>
-        <w:rPr>
-          <w:rFonts w:ascii="Roboto" w:eastAsia="Roboto" w:hAnsi="Roboto" w:cs="Roboto"/>
-          <w:sz w:val="21"/>
-          <w:szCs w:val="21"/>
-        </w:rPr>
-        <w:tab/>
-      </w:r>
-      <w:r>
-        <w:rPr>
-          <w:rFonts w:ascii="Roboto" w:eastAsia="Roboto" w:hAnsi="Roboto" w:cs="Roboto"/>
-          <w:sz w:val="21"/>
-          <w:szCs w:val="21"/>
-        </w:rPr>
-        <w:tab/>
-        <w:t>Object-Oriented Design (OOD), Structured Analysis Structured Design (SASD)</w:t>
-      </w:r>
-    </w:p>
-    <w:p>
-      <w:pPr>
-        <w:rPr>
-          <w:rFonts w:ascii="Roboto" w:eastAsia="Roboto" w:hAnsi="Roboto" w:cs="Roboto"/>
-          <w:sz w:val="21"/>
-          <w:szCs w:val="21"/>
-        </w:rPr>
-      </w:pPr>
-      <w:r>
-        <w:rPr>
-          <w:rFonts w:ascii="Roboto" w:eastAsia="Roboto" w:hAnsi="Roboto" w:cs="Roboto"/>
-          <w:b/>
-          <w:sz w:val="21"/>
-          <w:szCs w:val="21"/>
-        </w:rPr>
-        <w:t>Source Control:</w:t>
-      </w:r>
-      <w:r>
-        <w:rPr>
-          <w:rFonts w:ascii="Roboto" w:eastAsia="Roboto" w:hAnsi="Roboto" w:cs="Roboto"/>
-          <w:sz w:val="21"/>
-          <w:szCs w:val="21"/>
-        </w:rPr>
-        <w:t xml:space="preserve"> </w:t>
-      </w:r>
-      <w:r>
-        <w:rPr>
-          <w:rFonts w:ascii="Roboto" w:eastAsia="Roboto" w:hAnsi="Roboto" w:cs="Roboto"/>
-          <w:sz w:val="21"/>
-          <w:szCs w:val="21"/>
-        </w:rPr>
-        <w:tab/>
-        <w:t>CVS, Git, Store, Rational ClearCase, Microsoft Source Safe, IBM Envy</w:t>
+        <w:t>Rational ClearCase, Microsoft Source Safe, IBM Envy</w:t>
       </w:r>
     </w:p>
     <w:p>
@@ -1855,7 +1899,6 @@
           <w:sz w:val="24"/>
           <w:szCs w:val="24"/>
         </w:rPr>
-        <w:lastRenderedPageBreak/>
         <w:t>Gary Schulke</w:t>
       </w:r>
       <w:r>
@@ -2718,7 +2761,27 @@
           <w:sz w:val="21"/>
           <w:szCs w:val="21"/>
         </w:rPr>
-        <w:t>Hands On Technology Transfer</w:t>
+        <w:t xml:space="preserve">Hands </w:t>
+      </w:r>
+      <w:proofErr w:type="gramStart"/>
+      <w:r>
+        <w:rPr>
+          <w:rFonts w:ascii="Roboto" w:eastAsia="Roboto" w:hAnsi="Roboto" w:cs="Roboto"/>
+          <w:color w:val="000000"/>
+          <w:sz w:val="21"/>
+          <w:szCs w:val="21"/>
+        </w:rPr>
+        <w:t>On</w:t>
+      </w:r>
+      <w:proofErr w:type="gramEnd"/>
+      <w:r>
+        <w:rPr>
+          <w:rFonts w:ascii="Roboto" w:eastAsia="Roboto" w:hAnsi="Roboto" w:cs="Roboto"/>
+          <w:color w:val="000000"/>
+          <w:sz w:val="21"/>
+          <w:szCs w:val="21"/>
+        </w:rPr>
+        <w:t xml:space="preserve"> Technology Transfer</w:t>
       </w:r>
     </w:p>
     <w:p>

</xml_diff>